<commit_message>
Inline and Block fields copy it's properties after exchanging
</commit_message>
<xml_diff>
--- a/src/Foxby.Core.Tests/Resources/WithTwoParagraphsInBlockField.docx
+++ b/src/Foxby.Core.Tests/Resources/WithTwoParagraphsInBlockField.docx
@@ -15,13 +15,21 @@
       </w:sdtPr>
       <w:sdtContent>
         <w:p>
-          <w:pPr/>
+          <w:pPr>
+            <w:rPr>
+              <w:lang w:val="en-US"/>
+            </w:rPr>
+          </w:pPr>
           <w:r>
             <w:t xml:space="preserve">Первый</w:t>
           </w:r>
         </w:p>
         <w:p>
-          <w:pPr/>
+          <w:pPr>
+            <w:rPr>
+              <w:lang w:val="en-US"/>
+            </w:rPr>
+          </w:pPr>
           <w:r>
             <w:t xml:space="preserve">Второй</w:t>
           </w:r>

</xml_diff>